<commit_message>
Update Report for Advanced Programming CA1.docx
</commit_message>
<xml_diff>
--- a/Report for Advanced Programming CA1.docx
+++ b/Report for Advanced Programming CA1.docx
@@ -16,8 +16,10 @@
           <w:b w:val="0"/>
           <w:bCs w:val="0"/>
         </w:rPr>
-        <w:t>Design Report – Library Borrowing System (Version B)</w:t>
-      </w:r>
+        <w:t>Design Report – Library Borrowing System</w:t>
+      </w:r>
+      <w:bookmarkStart w:id="0" w:name="_GoBack"/>
+      <w:bookmarkEnd w:id="0"/>
     </w:p>
     <w:p>
       <w:pPr>
@@ -837,7 +839,6 @@
     <w:p>
       <w:pPr>
         <w:pStyle w:val="HTMLPreformatted"/>
-        <w:ind w:left="720"/>
         <w:rPr>
           <w:rStyle w:val="HTMLCode"/>
           <w:rFonts w:asciiTheme="minorHAnsi" w:hAnsiTheme="minorHAnsi" w:cstheme="minorHAnsi"/>
@@ -1670,8 +1671,6 @@
         </w:rPr>
         <w:t>Y</w:t>
       </w:r>
-      <w:bookmarkStart w:id="0" w:name="_GoBack"/>
-      <w:bookmarkEnd w:id="0"/>
     </w:p>
     <w:p>
       <w:pPr>
@@ -1707,29 +1706,21 @@
       <w:pPr>
         <w:pStyle w:val="Heading2"/>
         <w:rPr>
-          <w:rFonts w:asciiTheme="minorHAnsi" w:hAnsiTheme="minorHAnsi" w:cstheme="minorHAnsi"/>
-        </w:rPr>
-      </w:pPr>
-      <w:r>
-        <w:rPr>
           <w:rStyle w:val="Strong"/>
           <w:rFonts w:asciiTheme="minorHAnsi" w:hAnsiTheme="minorHAnsi" w:cstheme="minorHAnsi"/>
           <w:b w:val="0"/>
           <w:bCs w:val="0"/>
         </w:rPr>
-        <w:t>5. Testing Evidence (concise)</w:t>
-      </w:r>
-    </w:p>
-    <w:p>
-      <w:pPr>
-        <w:pStyle w:val="Heading3"/>
+      </w:pPr>
+      <w:r>
         <w:rPr>
           <w:rStyle w:val="Strong"/>
           <w:rFonts w:asciiTheme="minorHAnsi" w:hAnsiTheme="minorHAnsi" w:cstheme="minorHAnsi"/>
           <w:b w:val="0"/>
           <w:bCs w:val="0"/>
         </w:rPr>
-      </w:pPr>
+        <w:t>5. Testing Evidence (concise)</w:t>
+      </w:r>
     </w:p>
     <w:p>
       <w:pPr>

</xml_diff>